<commit_message>
airdas_check bug fix, docs
</commit_message>
<xml_diff>
--- a/data-raw/Airdas_check.docx
+++ b/data-raw/Airdas_check.docx
@@ -7,12 +7,7 @@
         <w:spacing w:after="0" w:line="240" w:lineRule="auto"/>
       </w:pPr>
       <w:r>
-        <w:t>Checks performe</w:t>
-      </w:r>
-      <w:bookmarkStart w:id="0" w:name="_GoBack"/>
-      <w:bookmarkEnd w:id="0"/>
-      <w:r>
-        <w:t xml:space="preserve">d by the function </w:t>
+        <w:t xml:space="preserve">Checks performed by the function </w:t>
       </w:r>
       <w:proofErr w:type="spellStart"/>
       <w:r>
@@ -54,7 +49,13 @@
         <w:spacing w:after="0" w:line="240" w:lineRule="auto"/>
       </w:pPr>
       <w:r>
-        <w:t>Latitude values are between -90 and 90 (inclusive)</w:t>
+        <w:t>Latitude values are between -90 and 90 (inclusive</w:t>
+      </w:r>
+      <w:r>
+        <w:t>; NA values are ignored</w:t>
+      </w:r>
+      <w:r>
+        <w:t>)</w:t>
       </w:r>
     </w:p>
     <w:p>
@@ -67,8 +68,16 @@
         <w:spacing w:after="0" w:line="240" w:lineRule="auto"/>
       </w:pPr>
       <w:r>
-        <w:t>Longitude values are between -180 and 180 (inclusive)</w:t>
+        <w:t>Longitude values are between -180 and 180 (inclusive</w:t>
       </w:r>
+      <w:r>
+        <w:t>; NA values are ignored</w:t>
+      </w:r>
+      <w:r>
+        <w:t>)</w:t>
+      </w:r>
+      <w:bookmarkStart w:id="0" w:name="_GoBack"/>
+      <w:bookmarkEnd w:id="0"/>
     </w:p>
     <w:p>
       <w:pPr>
@@ -2782,7 +2791,7 @@
 </file>
 
 <file path=customXml/itemProps1.xml><?xml version="1.0" encoding="utf-8"?>
-<ds:datastoreItem xmlns:ds="http://schemas.openxmlformats.org/officeDocument/2006/customXml" ds:itemID="{23F8AF7C-8202-4F47-8F93-ACC223E62184}">
+<ds:datastoreItem xmlns:ds="http://schemas.openxmlformats.org/officeDocument/2006/customXml" ds:itemID="{9D3292B2-2AAC-4BDC-9E10-BEF90513B72A}">
   <ds:schemaRefs>
     <ds:schemaRef ds:uri="http://schemas.openxmlformats.org/officeDocument/2006/bibliography"/>
   </ds:schemaRefs>

</xml_diff>